<commit_message>
Added Jim Hatch as a fake user story
</commit_message>
<xml_diff>
--- a/docs/User Stories-Robot Demo.docx
+++ b/docs/User Stories-Robot Demo.docx
@@ -44,12 +44,6 @@
         <w:gridCol w:w="4680"/>
       </w:tblGrid>
       <w:tr>
-        <w:tblPrEx>
-          <w:tblCellMar>
-            <w:top w:w="0" w:type="dxa"/>
-            <w:bottom w:w="0" w:type="dxa"/>
-          </w:tblCellMar>
-        </w:tblPrEx>
         <w:trPr>
           <w:trHeight w:val="1"/>
         </w:trPr>
@@ -115,12 +109,6 @@
         </w:tc>
       </w:tr>
       <w:tr>
-        <w:tblPrEx>
-          <w:tblCellMar>
-            <w:top w:w="0" w:type="dxa"/>
-            <w:bottom w:w="0" w:type="dxa"/>
-          </w:tblCellMar>
-        </w:tblPrEx>
         <w:trPr>
           <w:trHeight w:val="1"/>
         </w:trPr>
@@ -209,12 +197,6 @@
         </w:tc>
       </w:tr>
       <w:tr>
-        <w:tblPrEx>
-          <w:tblCellMar>
-            <w:top w:w="0" w:type="dxa"/>
-            <w:bottom w:w="0" w:type="dxa"/>
-          </w:tblCellMar>
-        </w:tblPrEx>
         <w:trPr>
           <w:trHeight w:val="1"/>
         </w:trPr>
@@ -319,12 +301,6 @@
         </w:tc>
       </w:tr>
       <w:tr>
-        <w:tblPrEx>
-          <w:tblCellMar>
-            <w:top w:w="0" w:type="dxa"/>
-            <w:bottom w:w="0" w:type="dxa"/>
-          </w:tblCellMar>
-        </w:tblPrEx>
         <w:trPr>
           <w:trHeight w:val="1"/>
         </w:trPr>
@@ -357,14 +333,7 @@
                 <w:rFonts w:ascii="Times New Roman" w:eastAsia="Times New Roman" w:hAnsi="Times New Roman" w:cs="Times New Roman"/>
                 <w:sz w:val="28"/>
               </w:rPr>
-              <w:t xml:space="preserve">RMI Vice President - </w:t>
-            </w:r>
-            <w:r>
-              <w:rPr>
-                <w:rFonts w:ascii="Times New Roman" w:eastAsia="Times New Roman" w:hAnsi="Times New Roman" w:cs="Times New Roman"/>
-                <w:sz w:val="28"/>
-              </w:rPr>
-              <w:t>James Hutchins</w:t>
+              <w:t>RMI Vice President - James Hutchins</w:t>
             </w:r>
           </w:p>
           <w:p>
@@ -407,12 +376,6 @@
         </w:tc>
       </w:tr>
       <w:tr>
-        <w:tblPrEx>
-          <w:tblCellMar>
-            <w:top w:w="0" w:type="dxa"/>
-            <w:bottom w:w="0" w:type="dxa"/>
-          </w:tblCellMar>
-        </w:tblPrEx>
         <w:tc>
           <w:tcPr>
             <w:tcW w:w="4680" w:type="dxa"/>
@@ -448,7 +411,7 @@
                 <w:rFonts w:ascii="Times New Roman" w:eastAsia="Times New Roman" w:hAnsi="Times New Roman" w:cs="Times New Roman"/>
                 <w:sz w:val="28"/>
               </w:rPr>
-              <w:t>Leif Hoffman</w:t>
+              <w:t>Potential Etown Student – Jim Hatch</w:t>
             </w:r>
           </w:p>
         </w:tc>
@@ -470,13 +433,17 @@
           <w:p>
             <w:pPr>
               <w:spacing w:after="0" w:line="240" w:lineRule="auto"/>
-            </w:pPr>
-            <w:r>
-              <w:rPr>
-                <w:rFonts w:ascii="Times New Roman" w:eastAsia="Times New Roman" w:hAnsi="Times New Roman" w:cs="Times New Roman"/>
-                <w:sz w:val="28"/>
-              </w:rPr>
-              <w:t>Creating a robot that can make deliveries to people sounds helpful to general consumers, but also gives me a great opportunity to work with code that interacts with hardware. I enjoy trying out new projects, and this is a wonderful chance to help the Etown community while doing so. I’m looking forward to making the project hopefully work in the future.</w:t>
+              <w:rPr>
+                <w:rFonts w:ascii="Times New Roman" w:hAnsi="Times New Roman" w:cs="Times New Roman"/>
+              </w:rPr>
+            </w:pPr>
+            <w:r>
+              <w:rPr>
+                <w:rFonts w:ascii="Times New Roman" w:hAnsi="Times New Roman" w:cs="Times New Roman"/>
+                <w:sz w:val="28"/>
+                <w:szCs w:val="28"/>
+              </w:rPr>
+              <w:t>Jim is attending an open house event and is looking to go into computer engineering. As he likes to tinker with robots in his free time, he thinks it would be cool to see one active at open house and have an opportunity to see it in action.</w:t>
             </w:r>
           </w:p>
         </w:tc>
@@ -905,6 +872,7 @@
   <w:style w:type="character" w:default="1" w:styleId="DefaultParagraphFont">
     <w:name w:val="Default Paragraph Font"/>
     <w:uiPriority w:val="1"/>
+    <w:semiHidden/>
     <w:unhideWhenUsed/>
   </w:style>
   <w:style w:type="table" w:default="1" w:styleId="TableNormal">

</xml_diff>